<commit_message>
added correlation heatmap and new paragraphs
</commit_message>
<xml_diff>
--- a/Project report - Preprocessing draft.docx
+++ b/Project report - Preprocessing draft.docx
@@ -1152,14 +1152,7 @@
           <w:rFonts w:asciiTheme="majorHAnsi" w:eastAsia="Times New Roman" w:hAnsiTheme="majorHAnsi" w:cs="Arial"/>
           <w:lang w:val="en-GB" w:eastAsia="zh-CN"/>
         </w:rPr>
-        <w:t>a</w:t>
-      </w:r>
-      <w:r>
-        <w:rPr>
-          <w:rFonts w:asciiTheme="majorHAnsi" w:eastAsia="Times New Roman" w:hAnsiTheme="majorHAnsi" w:cs="Arial"/>
-          <w:lang w:val="en-GB" w:eastAsia="zh-CN"/>
-        </w:rPr>
-        <w:t xml:space="preserve"> ratio calculated using the borrower’s total monthly debt payments on the total debt obligations</w:t>
+        <w:t>a ratio calculated using the borrower’s total monthly debt payments on the total debt obligations</w:t>
       </w:r>
       <w:r>
         <w:rPr>
@@ -1213,14 +1206,27 @@
       <w:r>
         <w:t xml:space="preserve">Table </w:t>
       </w:r>
-      <w:fldSimple w:instr=" SEQ Table \* ARABIC ">
-        <w:r>
-          <w:rPr>
-            <w:noProof/>
-          </w:rPr>
-          <w:t>1</w:t>
-        </w:r>
-      </w:fldSimple>
+      <w:r>
+        <w:fldChar w:fldCharType="begin"/>
+      </w:r>
+      <w:r>
+        <w:instrText xml:space="preserve"> SEQ Table \* ARABIC </w:instrText>
+      </w:r>
+      <w:r>
+        <w:fldChar w:fldCharType="separate"/>
+      </w:r>
+      <w:r>
+        <w:rPr>
+          <w:noProof/>
+        </w:rPr>
+        <w:t>1</w:t>
+      </w:r>
+      <w:r>
+        <w:rPr>
+          <w:noProof/>
+        </w:rPr>
+        <w:fldChar w:fldCharType="end"/>
+      </w:r>
       <w:r>
         <w:t xml:space="preserve">  Missing value counts for training and testing dataset</w:t>
       </w:r>
@@ -1340,16 +1346,7 @@
           <w:szCs w:val="24"/>
           <w:lang w:val="en-GB" w:eastAsia="zh-CN"/>
         </w:rPr>
-        <w:t xml:space="preserve">" </w:t>
-      </w:r>
-      <w:r>
-        <w:rPr>
-          <w:rFonts w:ascii="Times New Roman" w:eastAsia="Times New Roman" w:hAnsi="Times New Roman" w:cs="Times New Roman"/>
-          <w:sz w:val="24"/>
-          <w:szCs w:val="24"/>
-          <w:lang w:val="en-GB" w:eastAsia="zh-CN"/>
-        </w:rPr>
-        <w:t>is a new binary variable generated from "</w:t>
+        <w:t>" is a new binary variable generated from "</w:t>
       </w:r>
       <w:proofErr w:type="spellStart"/>
       <w:r>
@@ -1456,7 +1453,7 @@
           <w:szCs w:val="24"/>
           <w:lang w:val="en-GB" w:eastAsia="zh-CN"/>
         </w:rPr>
-        <w:t xml:space="preserve">, management and senior roles </w:t>
+        <w:t xml:space="preserve">, management and senior roles constitute a significant portion of the </w:t>
       </w:r>
       <w:r>
         <w:rPr>
@@ -1465,7 +1462,7 @@
           <w:szCs w:val="24"/>
           <w:lang w:val="en-GB" w:eastAsia="zh-CN"/>
         </w:rPr>
-        <w:t xml:space="preserve">constitute a significant portion of the </w:t>
+        <w:t>borrowers</w:t>
       </w:r>
       <w:r>
         <w:rPr>
@@ -1474,25 +1471,7 @@
           <w:szCs w:val="24"/>
           <w:lang w:val="en-GB" w:eastAsia="zh-CN"/>
         </w:rPr>
-        <w:t>borrowers</w:t>
-      </w:r>
-      <w:r>
-        <w:rPr>
-          <w:rFonts w:ascii="Times New Roman" w:eastAsia="Times New Roman" w:hAnsi="Times New Roman" w:cs="Times New Roman"/>
-          <w:sz w:val="24"/>
-          <w:szCs w:val="24"/>
-          <w:lang w:val="en-GB" w:eastAsia="zh-CN"/>
-        </w:rPr>
-        <w:t>, around 27%.</w:t>
-      </w:r>
-      <w:r>
-        <w:rPr>
-          <w:rFonts w:ascii="Times New Roman" w:eastAsia="Times New Roman" w:hAnsi="Times New Roman" w:cs="Times New Roman"/>
-          <w:sz w:val="24"/>
-          <w:szCs w:val="24"/>
-          <w:lang w:val="en-GB" w:eastAsia="zh-CN"/>
-        </w:rPr>
-        <w:t xml:space="preserve"> </w:t>
+        <w:t xml:space="preserve">, around 27%. </w:t>
       </w:r>
       <w:r>
         <w:rPr>
@@ -1774,14 +1753,27 @@
       <w:r>
         <w:t xml:space="preserve">Figure </w:t>
       </w:r>
-      <w:fldSimple w:instr=" SEQ Figure \* ARABIC ">
-        <w:r>
-          <w:rPr>
-            <w:noProof/>
-          </w:rPr>
-          <w:t>1</w:t>
-        </w:r>
-      </w:fldSimple>
+      <w:r>
+        <w:fldChar w:fldCharType="begin"/>
+      </w:r>
+      <w:r>
+        <w:instrText xml:space="preserve"> SEQ Figure \* ARABIC </w:instrText>
+      </w:r>
+      <w:r>
+        <w:fldChar w:fldCharType="separate"/>
+      </w:r>
+      <w:r>
+        <w:rPr>
+          <w:noProof/>
+        </w:rPr>
+        <w:t>1</w:t>
+      </w:r>
+      <w:r>
+        <w:rPr>
+          <w:noProof/>
+        </w:rPr>
+        <w:fldChar w:fldCharType="end"/>
+      </w:r>
       <w:r>
         <w:t xml:space="preserve">  Word cloud of borrowers' employment titles</w:t>
       </w:r>
@@ -1896,14 +1888,27 @@
       <w:r>
         <w:t xml:space="preserve">Table </w:t>
       </w:r>
-      <w:fldSimple w:instr=" SEQ Table \* ARABIC ">
-        <w:r>
-          <w:rPr>
-            <w:noProof/>
-          </w:rPr>
-          <w:t>2</w:t>
-        </w:r>
-      </w:fldSimple>
+      <w:r>
+        <w:fldChar w:fldCharType="begin"/>
+      </w:r>
+      <w:r>
+        <w:instrText xml:space="preserve"> SEQ Table \* ARABIC </w:instrText>
+      </w:r>
+      <w:r>
+        <w:fldChar w:fldCharType="separate"/>
+      </w:r>
+      <w:r>
+        <w:rPr>
+          <w:noProof/>
+        </w:rPr>
+        <w:t>2</w:t>
+      </w:r>
+      <w:r>
+        <w:rPr>
+          <w:noProof/>
+        </w:rPr>
+        <w:fldChar w:fldCharType="end"/>
+      </w:r>
       <w:r>
         <w:t xml:space="preserve">  Unique value count for categorical (non-numerical) variables</w:t>
       </w:r>
@@ -1985,11 +1990,11 @@
       </w:r>
       <w:proofErr w:type="spellStart"/>
       <w:r>
-        <w:t xml:space="preserve">distirbution. </w:t>
+        <w:t>distirbution</w:t>
       </w:r>
       <w:proofErr w:type="spellEnd"/>
       <w:r>
-        <w:t xml:space="preserve">However, those outliers are very important potential indicator of loan default. Therefore, we decide not to scale or transform those values, in order to preserve their information. </w:t>
+        <w:t xml:space="preserve">. However, those outliers are very important potential indicator of loan default. Therefore, we decide not to scale or transform those values, in order to preserve their information. </w:t>
       </w:r>
     </w:p>
     <w:p>
@@ -2052,238 +2057,380 @@
       <w:r>
         <w:t xml:space="preserve">Figure </w:t>
       </w:r>
+      <w:r>
+        <w:fldChar w:fldCharType="begin"/>
+      </w:r>
+      <w:r>
+        <w:instrText xml:space="preserve"> SEQ Figure \* ARABIC </w:instrText>
+      </w:r>
+      <w:r>
+        <w:fldChar w:fldCharType="separate"/>
+      </w:r>
+      <w:r>
+        <w:rPr>
+          <w:noProof/>
+        </w:rPr>
+        <w:t>2</w:t>
+      </w:r>
+      <w:r>
+        <w:rPr>
+          <w:noProof/>
+        </w:rPr>
+        <w:fldChar w:fldCharType="end"/>
+      </w:r>
+      <w:r>
+        <w:t xml:space="preserve">  </w:t>
+      </w:r>
+      <w:proofErr w:type="spellStart"/>
+      <w:r>
+        <w:t>Distirbution</w:t>
+      </w:r>
+      <w:proofErr w:type="spellEnd"/>
+      <w:r>
+        <w:t xml:space="preserve"> of numerical variable</w:t>
+      </w:r>
+    </w:p>
+    <w:p>
+      <w:r>
+        <w:lastRenderedPageBreak/>
+        <w:t xml:space="preserve">As can be seen from the correlation heatmap in </w:t>
+      </w:r>
+      <w:r>
+        <w:rPr>
+          <w:b/>
+        </w:rPr>
+        <w:t>Figure 3</w:t>
+      </w:r>
+      <w:r>
+        <w:t>, most features are not highly correlated. There are a few exceptions. "</w:t>
+      </w:r>
+      <w:proofErr w:type="spellStart"/>
+      <w:r>
+        <w:t>loan_amt</w:t>
+      </w:r>
+      <w:proofErr w:type="spellEnd"/>
+      <w:r>
+        <w:t>" and "installment" were very strongly correlated, as well as "</w:t>
+      </w:r>
+      <w:proofErr w:type="spellStart"/>
+      <w:r>
+        <w:t>pub_rec</w:t>
+      </w:r>
+      <w:proofErr w:type="spellEnd"/>
+      <w:r>
+        <w:t>" and "</w:t>
+      </w:r>
+      <w:proofErr w:type="spellStart"/>
+      <w:r>
+        <w:t>mths_since_last_record</w:t>
+      </w:r>
+      <w:proofErr w:type="spellEnd"/>
+      <w:r>
+        <w:t xml:space="preserve">". These strong correlations will be taken into consideration in the model discussion section. </w:t>
+      </w:r>
+    </w:p>
+    <w:p>
+      <w:r>
+        <w:t xml:space="preserve">The target variable doesn't appear to be strongly related to any variables. </w:t>
+      </w:r>
+    </w:p>
+    <w:p>
+      <w:pPr>
+        <w:keepNext/>
+        <w:ind w:left="360"/>
+        <w:jc w:val="both"/>
+      </w:pPr>
+      <w:r>
+        <w:rPr>
+          <w:b/>
+          <w:noProof/>
+        </w:rPr>
+        <w:drawing>
+          <wp:inline distT="0" distB="0" distL="0" distR="0" wp14:anchorId="1591D96D" wp14:editId="6D05B6E0">
+            <wp:extent cx="3774471" cy="3903345"/>
+            <wp:effectExtent l="0" t="0" r="0" b="0"/>
+            <wp:docPr id="6" name="Picture 6" descr="A screenshot of a cell phone&#10;&#10;Description automatically generated"/>
+            <wp:cNvGraphicFramePr>
+              <a:graphicFrameLocks xmlns:a="http://schemas.openxmlformats.org/drawingml/2006/main" noChangeAspect="1"/>
+            </wp:cNvGraphicFramePr>
+            <a:graphic xmlns:a="http://schemas.openxmlformats.org/drawingml/2006/main">
+              <a:graphicData uri="http://schemas.openxmlformats.org/drawingml/2006/picture">
+                <pic:pic xmlns:pic="http://schemas.openxmlformats.org/drawingml/2006/picture">
+                  <pic:nvPicPr>
+                    <pic:cNvPr id="6" name="heatmap.png"/>
+                    <pic:cNvPicPr/>
+                  </pic:nvPicPr>
+                  <pic:blipFill>
+                    <a:blip r:embed="rId12" cstate="print">
+                      <a:extLst>
+                        <a:ext uri="{28A0092B-C50C-407E-A947-70E740481C1C}">
+                          <a14:useLocalDpi xmlns:a14="http://schemas.microsoft.com/office/drawing/2010/main" val="0"/>
+                        </a:ext>
+                      </a:extLst>
+                    </a:blip>
+                    <a:stretch>
+                      <a:fillRect/>
+                    </a:stretch>
+                  </pic:blipFill>
+                  <pic:spPr>
+                    <a:xfrm>
+                      <a:off x="0" y="0"/>
+                      <a:ext cx="3777632" cy="3906614"/>
+                    </a:xfrm>
+                    <a:prstGeom prst="rect">
+                      <a:avLst/>
+                    </a:prstGeom>
+                  </pic:spPr>
+                </pic:pic>
+              </a:graphicData>
+            </a:graphic>
+          </wp:inline>
+        </w:drawing>
+      </w:r>
+    </w:p>
+    <w:p>
+      <w:pPr>
+        <w:pStyle w:val="Caption"/>
+        <w:ind w:left="360"/>
+        <w:jc w:val="both"/>
+      </w:pPr>
+      <w:r>
+        <w:t xml:space="preserve">Figure </w:t>
+      </w:r>
       <w:fldSimple w:instr=" SEQ Figure \* ARABIC ">
         <w:r>
           <w:rPr>
             <w:noProof/>
           </w:rPr>
-          <w:t>2</w:t>
+          <w:t>3</w:t>
         </w:r>
       </w:fldSimple>
       <w:r>
-        <w:t xml:space="preserve">  </w:t>
+        <w:t xml:space="preserve">  Correlation between predictive variables</w:t>
+      </w:r>
+    </w:p>
+    <w:p/>
+    <w:p>
+      <w:pPr>
+        <w:ind w:left="360"/>
+        <w:jc w:val="both"/>
+      </w:pPr>
+      <w:r>
+        <w:rPr>
+          <w:b/>
+        </w:rPr>
+        <w:t>Final datasets for modeling</w:t>
+      </w:r>
+    </w:p>
+    <w:p>
+      <w:pPr>
+        <w:ind w:left="360"/>
+        <w:jc w:val="both"/>
+      </w:pPr>
+      <w:r>
+        <w:t xml:space="preserve">After feature engineering, the original 20 variables are transformed into 90 variables. The resulting shape for training and testing datasets </w:t>
+      </w:r>
+      <w:proofErr w:type="gramStart"/>
+      <w:r>
+        <w:t>are</w:t>
+      </w:r>
+      <w:proofErr w:type="gramEnd"/>
+      <w:r>
+        <w:t>: (103546, 91) and (96779, 91) respectively.</w:t>
+      </w:r>
+    </w:p>
+    <w:p>
+      <w:pPr>
+        <w:ind w:left="360"/>
+        <w:jc w:val="both"/>
+      </w:pPr>
+      <w:r>
+        <w:rPr>
+          <w:b/>
+        </w:rPr>
+        <w:t>C</w:t>
+      </w:r>
+      <w:r>
+        <w:rPr>
+          <w:b/>
+        </w:rPr>
+        <w:t xml:space="preserve">lass </w:t>
+      </w:r>
+      <w:r>
+        <w:rPr>
+          <w:b/>
+        </w:rPr>
+        <w:t>i</w:t>
+      </w:r>
+      <w:r>
+        <w:rPr>
+          <w:b/>
+        </w:rPr>
+        <w:t xml:space="preserve">mbalance </w:t>
+      </w:r>
+      <w:r>
+        <w:rPr>
+          <w:b/>
+        </w:rPr>
+        <w:t>and performance measurement</w:t>
+      </w:r>
+    </w:p>
+    <w:p>
+      <w:pPr>
+        <w:ind w:left="360"/>
+        <w:jc w:val="both"/>
+      </w:pPr>
+      <w:r>
+        <w:t xml:space="preserve">From the graph below we can see that the target variable is extremely unbalanced, </w:t>
+      </w:r>
+      <w:r>
+        <w:t xml:space="preserve">with only around 8.3% default cases. This may </w:t>
+      </w:r>
+      <w:r>
+        <w:t>cause our classifier</w:t>
+      </w:r>
+      <w:r>
+        <w:t>s</w:t>
+      </w:r>
+      <w:r>
+        <w:t xml:space="preserve"> to </w:t>
+      </w:r>
+      <w:r>
+        <w:t xml:space="preserve">be overly biased towards </w:t>
+      </w:r>
+      <w:r>
+        <w:t xml:space="preserve">"not in default" </w:t>
+      </w:r>
+      <w:proofErr w:type="gramStart"/>
+      <w:r>
+        <w:t>predictions</w:t>
+      </w:r>
+      <w:r>
+        <w:t>, and</w:t>
+      </w:r>
+      <w:proofErr w:type="gramEnd"/>
+      <w:r>
+        <w:t xml:space="preserve"> harm their capability to learn the default cases properly</w:t>
+      </w:r>
+      <w:r>
+        <w:t>. In extreme cases, the classifier</w:t>
+      </w:r>
+      <w:r>
+        <w:t>s</w:t>
+      </w:r>
+      <w:r>
+        <w:t xml:space="preserve"> may learn to only classify everything as "not </w:t>
+      </w:r>
+      <w:r>
+        <w:lastRenderedPageBreak/>
+        <w:t xml:space="preserve">in default" </w:t>
+      </w:r>
+      <w:r>
+        <w:t xml:space="preserve">which still manages achieve almost 92% accuracy. </w:t>
+      </w:r>
+      <w:r>
+        <w:t xml:space="preserve">Therefore, accuracy in this case is not a good measurement of model performance. In model selection, we used ROC AUC score for performance measurement instead. </w:t>
+      </w:r>
+    </w:p>
+    <w:p>
+      <w:pPr>
+        <w:ind w:left="360"/>
+        <w:jc w:val="both"/>
+      </w:pPr>
+      <w:r>
+        <w:t xml:space="preserve">We attempted to tackle this problem through different methods, such as </w:t>
       </w:r>
       <w:proofErr w:type="spellStart"/>
       <w:r>
-        <w:t>Distirbution</w:t>
+        <w:t>upsampling</w:t>
       </w:r>
       <w:proofErr w:type="spellEnd"/>
       <w:r>
-        <w:t xml:space="preserve"> of numerical variable</w:t>
-      </w:r>
-      <w:bookmarkStart w:id="8" w:name="_GoBack"/>
-      <w:bookmarkEnd w:id="8"/>
-    </w:p>
-    <w:p>
-      <w:pPr>
-        <w:ind w:left="360"/>
-        <w:jc w:val="both"/>
-        <w:rPr>
-          <w:b/>
-        </w:rPr>
-      </w:pPr>
-    </w:p>
-    <w:p>
-      <w:pPr>
-        <w:ind w:left="360"/>
-        <w:jc w:val="both"/>
-      </w:pPr>
-      <w:r>
-        <w:rPr>
-          <w:b/>
-        </w:rPr>
-        <w:t>C</w:t>
-      </w:r>
-      <w:r>
-        <w:rPr>
-          <w:b/>
-        </w:rPr>
-        <w:t xml:space="preserve">lass </w:t>
-      </w:r>
-      <w:r>
-        <w:rPr>
-          <w:b/>
-        </w:rPr>
-        <w:t>i</w:t>
-      </w:r>
-      <w:r>
-        <w:rPr>
-          <w:b/>
-        </w:rPr>
-        <w:t xml:space="preserve">mbalance </w:t>
-      </w:r>
-      <w:r>
-        <w:rPr>
-          <w:b/>
-        </w:rPr>
-        <w:t>i</w:t>
-      </w:r>
-      <w:r>
-        <w:rPr>
-          <w:b/>
-        </w:rPr>
-        <w:t>ssue</w:t>
-      </w:r>
-    </w:p>
-    <w:p>
-      <w:pPr>
-        <w:ind w:left="360"/>
-        <w:jc w:val="both"/>
-      </w:pPr>
-      <w:r>
-        <w:t xml:space="preserve">From the graph below we can see that the target variable is extremely unbalanced, </w:t>
-      </w:r>
-      <w:r>
-        <w:t xml:space="preserve">with only around 8.3% default cases. This may </w:t>
-      </w:r>
-      <w:r>
-        <w:t>cause our classifier</w:t>
+        <w:t xml:space="preserve"> the default class, </w:t>
+      </w:r>
+      <w:proofErr w:type="spellStart"/>
+      <w:r>
+        <w:t>downsampling</w:t>
+      </w:r>
+      <w:proofErr w:type="spellEnd"/>
+      <w:r>
+        <w:t xml:space="preserve"> the not in default class, and setting class weights in classifier settings.</w:t>
+      </w:r>
+      <w:r>
+        <w:t xml:space="preserve"> </w:t>
+      </w:r>
+      <w:proofErr w:type="spellStart"/>
+      <w:r>
+        <w:t>Downsampling</w:t>
+      </w:r>
+      <w:proofErr w:type="spellEnd"/>
+      <w:r>
+        <w:t xml:space="preserve"> and setting class weights achieved similar improvements on both ROC AUC and F1 score, and both outperform</w:t>
+      </w:r>
+      <w:r>
+        <w:t>ed</w:t>
+      </w:r>
+      <w:r>
+        <w:t xml:space="preserve"> </w:t>
+      </w:r>
+      <w:proofErr w:type="spellStart"/>
+      <w:r>
+        <w:t>upsampling</w:t>
+      </w:r>
+      <w:proofErr w:type="spellEnd"/>
+      <w:r>
+        <w:t xml:space="preserve"> method. Since there are very limited "not in default" cases, </w:t>
+      </w:r>
+      <w:proofErr w:type="spellStart"/>
+      <w:r>
+        <w:t>upsampling</w:t>
+      </w:r>
+      <w:proofErr w:type="spellEnd"/>
+      <w:r>
+        <w:t xml:space="preserve"> may not be able to generate pseudo samples with good enough quality, and </w:t>
+      </w:r>
+      <w:proofErr w:type="spellStart"/>
+      <w:r>
+        <w:t>downsampling</w:t>
+      </w:r>
+      <w:proofErr w:type="spellEnd"/>
+      <w:r>
+        <w:t xml:space="preserve"> may reuse the same "not in default" cases too many times that the model simply memorized those samples' labels. Therefore, we decide</w:t>
+      </w:r>
+      <w:r>
+        <w:t>d</w:t>
+      </w:r>
+      <w:r>
+        <w:t xml:space="preserve"> to use class weights as the final method to deal with the class imbalance issue. The </w:t>
+      </w:r>
+      <w:r>
+        <w:t xml:space="preserve">optimal </w:t>
+      </w:r>
+      <w:r>
+        <w:t>class weight</w:t>
       </w:r>
       <w:r>
         <w:t>s</w:t>
       </w:r>
       <w:r>
-        <w:t xml:space="preserve"> to </w:t>
-      </w:r>
-      <w:r>
-        <w:t xml:space="preserve">be overly biased towards </w:t>
-      </w:r>
-      <w:r>
-        <w:t xml:space="preserve">"not in default" </w:t>
-      </w:r>
-      <w:proofErr w:type="gramStart"/>
-      <w:r>
-        <w:t>predictions</w:t>
-      </w:r>
-      <w:r>
-        <w:t>, and</w:t>
-      </w:r>
-      <w:proofErr w:type="gramEnd"/>
-      <w:r>
-        <w:t xml:space="preserve"> harm their capability to learn the </w:t>
-      </w:r>
-      <w:proofErr w:type="spellStart"/>
-      <w:r>
-        <w:t>default</w:t>
-      </w:r>
-      <w:proofErr w:type="spellEnd"/>
-      <w:r>
-        <w:t xml:space="preserve"> cases properly</w:t>
-      </w:r>
-      <w:r>
-        <w:t>. In extreme cases, the classifier</w:t>
-      </w:r>
-      <w:r>
-        <w:t>s</w:t>
-      </w:r>
-      <w:r>
-        <w:t xml:space="preserve"> may learn to only classify everything as "not in default" </w:t>
-      </w:r>
-      <w:r>
-        <w:t xml:space="preserve">which still manages achieve almost 92% accuracy. </w:t>
-      </w:r>
-      <w:r>
-        <w:t xml:space="preserve">Therefore, accuracy in this case is not a good measurement of model performance. In model selection, we used ROC AUC score for performance measurement instead. </w:t>
-      </w:r>
-    </w:p>
-    <w:p>
-      <w:pPr>
-        <w:ind w:left="360"/>
-        <w:jc w:val="both"/>
-      </w:pPr>
-      <w:r>
-        <w:t xml:space="preserve">We attempted to tackle this problem through different methods, such as </w:t>
-      </w:r>
-      <w:proofErr w:type="spellStart"/>
-      <w:r>
-        <w:t>upsampling</w:t>
-      </w:r>
-      <w:proofErr w:type="spellEnd"/>
-      <w:r>
-        <w:t xml:space="preserve"> the default class, </w:t>
-      </w:r>
-      <w:proofErr w:type="spellStart"/>
-      <w:r>
-        <w:t>downsampling</w:t>
-      </w:r>
-      <w:proofErr w:type="spellEnd"/>
-      <w:r>
-        <w:t xml:space="preserve"> the not in default class, and setting class weights in classifier settings.</w:t>
-      </w:r>
-      <w:r>
         <w:t xml:space="preserve"> </w:t>
       </w:r>
-      <w:proofErr w:type="spellStart"/>
-      <w:r>
-        <w:t>Downsampling</w:t>
-      </w:r>
-      <w:proofErr w:type="spellEnd"/>
-      <w:r>
-        <w:t xml:space="preserve"> and setting class weights achieved similar improvements on both ROC AUC and F1 score, and both outperform</w:t>
-      </w:r>
-      <w:r>
-        <w:t>ed</w:t>
+      <w:r>
+        <w:t xml:space="preserve">were </w:t>
+      </w:r>
+      <w:r>
+        <w:t>found through grid</w:t>
       </w:r>
       <w:r>
         <w:t xml:space="preserve"> </w:t>
       </w:r>
-      <w:proofErr w:type="spellStart"/>
-      <w:r>
-        <w:t>upsampling</w:t>
-      </w:r>
-      <w:proofErr w:type="spellEnd"/>
-      <w:r>
-        <w:t xml:space="preserve"> method. Since there are very limited "not in default" cases, </w:t>
-      </w:r>
-      <w:proofErr w:type="spellStart"/>
-      <w:r>
-        <w:t>upsampling</w:t>
-      </w:r>
-      <w:proofErr w:type="spellEnd"/>
-      <w:r>
-        <w:t xml:space="preserve"> may not be able to generate pseudo samples with good enough quality, and </w:t>
-      </w:r>
-      <w:proofErr w:type="spellStart"/>
-      <w:r>
-        <w:t>downsampling</w:t>
-      </w:r>
-      <w:proofErr w:type="spellEnd"/>
-      <w:r>
-        <w:t xml:space="preserve"> may reuse the same "not in default" cases too many times that the model simply memorized those samples' labels. Therefore, we decide</w:t>
-      </w:r>
-      <w:r>
-        <w:t>d</w:t>
-      </w:r>
-      <w:r>
-        <w:t xml:space="preserve"> to use class weights as the final method to deal with the class imbalance issue. The </w:t>
-      </w:r>
-      <w:r>
-        <w:t xml:space="preserve">optimal </w:t>
-      </w:r>
-      <w:r>
-        <w:t>class weight</w:t>
-      </w:r>
-      <w:r>
-        <w:t>s</w:t>
-      </w:r>
-      <w:r>
-        <w:t xml:space="preserve"> </w:t>
-      </w:r>
-      <w:r>
-        <w:t xml:space="preserve">were </w:t>
-      </w:r>
-      <w:r>
-        <w:t>found through grid</w:t>
-      </w:r>
-      <w:r>
-        <w:t xml:space="preserve"> </w:t>
-      </w:r>
       <w:r>
         <w:t xml:space="preserve">search with ROC AUC score and 5-fold cross validation. </w:t>
       </w:r>
     </w:p>
     <w:p>
       <w:pPr>
+        <w:keepNext/>
         <w:ind w:left="360"/>
         <w:jc w:val="both"/>
       </w:pPr>
@@ -2307,7 +2454,7 @@
                     <pic:cNvPicPr/>
                   </pic:nvPicPr>
                   <pic:blipFill>
-                    <a:blip r:embed="rId12" cstate="print">
+                    <a:blip r:embed="rId13" cstate="print">
                       <a:extLst>
                         <a:ext uri="{28A0092B-C50C-407E-A947-70E740481C1C}">
                           <a14:useLocalDpi xmlns:a14="http://schemas.microsoft.com/office/drawing/2010/main" val="0"/>
@@ -2336,9 +2483,29 @@
     </w:p>
     <w:p>
       <w:pPr>
+        <w:pStyle w:val="Caption"/>
         <w:ind w:left="360"/>
         <w:jc w:val="both"/>
       </w:pPr>
+      <w:r>
+        <w:t>F</w:t>
+      </w:r>
+      <w:bookmarkStart w:id="8" w:name="_GoBack"/>
+      <w:bookmarkEnd w:id="8"/>
+      <w:r>
+        <w:t xml:space="preserve">igure </w:t>
+      </w:r>
+      <w:fldSimple w:instr=" SEQ Figure \* ARABIC ">
+        <w:r>
+          <w:rPr>
+            <w:noProof/>
+          </w:rPr>
+          <w:t>4</w:t>
+        </w:r>
+      </w:fldSimple>
+      <w:r>
+        <w:t xml:space="preserve">  Target variable distribution</w:t>
+      </w:r>
     </w:p>
     <w:p>
       <w:pPr>
@@ -2350,6 +2517,12 @@
       <w:pPr>
         <w:ind w:left="360"/>
         <w:jc w:val="both"/>
+      </w:pPr>
+    </w:p>
+    <w:p>
+      <w:pPr>
+        <w:ind w:left="360"/>
+        <w:jc w:val="both"/>
         <w:rPr>
           <w:lang w:val="en-GB"/>
         </w:rPr>
@@ -2362,7 +2535,6 @@
       </w:pPr>
       <w:bookmarkStart w:id="9" w:name="_Toc509329446"/>
       <w:r>
-        <w:lastRenderedPageBreak/>
         <w:t>Predictive model</w:t>
       </w:r>
       <w:r>
@@ -2411,6 +2583,7 @@
       </w:pPr>
       <w:bookmarkStart w:id="10" w:name="_Toc509329447"/>
       <w:r>
+        <w:lastRenderedPageBreak/>
         <w:t xml:space="preserve">Prescriptive model </w:t>
       </w:r>
       <w:r>
@@ -2534,8 +2707,8 @@
       </w:r>
     </w:p>
     <w:sectPr>
-      <w:footerReference w:type="default" r:id="rId13"/>
-      <w:headerReference w:type="first" r:id="rId14"/>
+      <w:footerReference w:type="default" r:id="rId14"/>
+      <w:headerReference w:type="first" r:id="rId15"/>
       <w:pgSz w:w="12240" w:h="15840"/>
       <w:pgMar w:top="1728" w:right="1800" w:bottom="1440" w:left="1800" w:header="720" w:footer="720" w:gutter="0"/>
       <w:pgNumType w:start="0"/>
@@ -5735,6 +5908,7 @@
     <w:rsid w:val="003100FA"/>
     <w:rsid w:val="004C1000"/>
     <w:rsid w:val="00674515"/>
+    <w:rsid w:val="00F80FF4"/>
   </w:rsids>
   <m:mathPr>
     <m:mathFont m:val="Cambria Math"/>
@@ -6535,7 +6709,7 @@
 </file>
 
 <file path=customXml/itemProps1.xml><?xml version="1.0" encoding="utf-8"?>
-<ds:datastoreItem xmlns:ds="http://schemas.openxmlformats.org/officeDocument/2006/customXml" ds:itemID="{A7AB4C36-F709-EE43-9ED4-92C3ED4A3435}">
+<ds:datastoreItem xmlns:ds="http://schemas.openxmlformats.org/officeDocument/2006/customXml" ds:itemID="{6233402D-5102-0A47-86B5-643C4541DA35}">
   <ds:schemaRefs>
     <ds:schemaRef ds:uri="http://schemas.openxmlformats.org/officeDocument/2006/bibliography"/>
   </ds:schemaRefs>

</xml_diff>